<commit_message>
disease fix + tables fix + trend analysis for disease groups and communicable category
</commit_message>
<xml_diff>
--- a/results/tables/environmental_contrasts_filt.docx
+++ b/results/tables/environmental_contrasts_filt.docx
@@ -240,7 +240,7 @@
                 <w:rFonts w:ascii="Calibri" w:hAnsi="Calibri"/>
                 <w:sz w:val="20"/>
               </w:rPr>
-              <w:t xml:space="default">0</w:t>
+              <w:t xml:space="default">&lt;1e-04*</w:t>
             </w:r>
           </w:p>
         </w:tc>
@@ -373,7 +373,7 @@
                 <w:rFonts w:ascii="Calibri" w:hAnsi="Calibri"/>
                 <w:sz w:val="20"/>
               </w:rPr>
-              <w:t xml:space="default">0</w:t>
+              <w:t xml:space="default">&lt;1e-04*</w:t>
             </w:r>
           </w:p>
         </w:tc>
@@ -474,7 +474,7 @@
                 <w:rFonts w:ascii="Calibri" w:hAnsi="Calibri"/>
                 <w:sz w:val="20"/>
               </w:rPr>
-              <w:t xml:space="default">0.027</w:t>
+              <w:t xml:space="default">0.0267*</w:t>
             </w:r>
           </w:p>
         </w:tc>
@@ -575,7 +575,7 @@
                 <w:rFonts w:ascii="Calibri" w:hAnsi="Calibri"/>
                 <w:sz w:val="20"/>
               </w:rPr>
-              <w:t xml:space="default">0.021</w:t>
+              <w:t xml:space="default">0.0210*</w:t>
             </w:r>
           </w:p>
         </w:tc>
@@ -676,7 +676,7 @@
                 <w:rFonts w:ascii="Calibri" w:hAnsi="Calibri"/>
                 <w:sz w:val="20"/>
               </w:rPr>
-              <w:t xml:space="default">0</w:t>
+              <w:t xml:space="default">&lt;1e-04*</w:t>
             </w:r>
           </w:p>
         </w:tc>
@@ -809,7 +809,7 @@
                 <w:rFonts w:ascii="Calibri" w:hAnsi="Calibri"/>
                 <w:sz w:val="20"/>
               </w:rPr>
-              <w:t xml:space="default">&lt;2e-16</w:t>
+              <w:t xml:space="default">&lt;1e-04*</w:t>
             </w:r>
           </w:p>
         </w:tc>
@@ -910,7 +910,7 @@
                 <w:rFonts w:ascii="Calibri" w:hAnsi="Calibri"/>
                 <w:sz w:val="20"/>
               </w:rPr>
-              <w:t xml:space="default">0.038</w:t>
+              <w:t xml:space="default">0.0376*</w:t>
             </w:r>
           </w:p>
         </w:tc>
@@ -1011,7 +1011,7 @@
                 <w:rFonts w:ascii="Calibri" w:hAnsi="Calibri"/>
                 <w:sz w:val="20"/>
               </w:rPr>
-              <w:t xml:space="default">0.021</w:t>
+              <w:t xml:space="default">0.0209*</w:t>
             </w:r>
           </w:p>
         </w:tc>
@@ -1144,7 +1144,7 @@
                 <w:rFonts w:ascii="Calibri" w:hAnsi="Calibri"/>
                 <w:sz w:val="20"/>
               </w:rPr>
-              <w:t xml:space="default">&lt;2e-16</w:t>
+              <w:t xml:space="default">&lt;1e-04*</w:t>
             </w:r>
           </w:p>
         </w:tc>
@@ -1245,7 +1245,7 @@
                 <w:rFonts w:ascii="Calibri" w:hAnsi="Calibri"/>
                 <w:sz w:val="20"/>
               </w:rPr>
-              <w:t xml:space="default">0.008</w:t>
+              <w:t xml:space="default">0.0084*</w:t>
             </w:r>
           </w:p>
         </w:tc>
@@ -1346,7 +1346,7 @@
                 <w:rFonts w:ascii="Calibri" w:hAnsi="Calibri"/>
                 <w:sz w:val="20"/>
               </w:rPr>
-              <w:t xml:space="default">0.003</w:t>
+              <w:t xml:space="default">0.0029*</w:t>
             </w:r>
           </w:p>
         </w:tc>
@@ -1479,7 +1479,7 @@
                 <w:rFonts w:ascii="Calibri" w:hAnsi="Calibri"/>
                 <w:sz w:val="20"/>
               </w:rPr>
-              <w:t xml:space="default">&lt;2e-16</w:t>
+              <w:t xml:space="default">&lt;1e-04*</w:t>
             </w:r>
           </w:p>
         </w:tc>
@@ -1612,7 +1612,7 @@
                 <w:rFonts w:ascii="Calibri" w:hAnsi="Calibri"/>
                 <w:sz w:val="20"/>
               </w:rPr>
-              <w:t xml:space="default">&lt;2e-16</w:t>
+              <w:t xml:space="default">&lt;1e-04*</w:t>
             </w:r>
           </w:p>
         </w:tc>
@@ -1713,7 +1713,7 @@
                 <w:rFonts w:ascii="Calibri" w:hAnsi="Calibri"/>
                 <w:sz w:val="20"/>
               </w:rPr>
-              <w:t xml:space="default">0.017</w:t>
+              <w:t xml:space="default">0.0171*</w:t>
             </w:r>
           </w:p>
         </w:tc>
@@ -1846,7 +1846,7 @@
                 <w:rFonts w:ascii="Calibri" w:hAnsi="Calibri"/>
                 <w:sz w:val="20"/>
               </w:rPr>
-              <w:t xml:space="default">&lt;2e-16</w:t>
+              <w:t xml:space="default">&lt;1e-04*</w:t>
             </w:r>
           </w:p>
         </w:tc>
@@ -1947,7 +1947,7 @@
                 <w:rFonts w:ascii="Calibri" w:hAnsi="Calibri"/>
                 <w:sz w:val="20"/>
               </w:rPr>
-              <w:t xml:space="default">0.000</w:t>
+              <w:t xml:space="default">0.0003*</w:t>
             </w:r>
           </w:p>
         </w:tc>
@@ -2048,7 +2048,7 @@
                 <w:rFonts w:ascii="Calibri" w:hAnsi="Calibri"/>
                 <w:sz w:val="20"/>
               </w:rPr>
-              <w:t xml:space="default">0.000</w:t>
+              <w:t xml:space="default">0.0003*</w:t>
             </w:r>
           </w:p>
         </w:tc>
@@ -2181,7 +2181,7 @@
                 <w:rFonts w:ascii="Calibri" w:hAnsi="Calibri"/>
                 <w:sz w:val="20"/>
               </w:rPr>
-              <w:t xml:space="default">0</w:t>
+              <w:t xml:space="default">&lt;1e-04*</w:t>
             </w:r>
           </w:p>
         </w:tc>
@@ -2408,25 +2408,6 @@
       <w:jc w:val="center"/>
     </w:pPr>
   </w:style>
-  <w:style w:customStyle="1" w:styleId="AbstractTitle" w:type="paragraph">
-    <w:name w:val="Abstract Title"/>
-    <w:basedOn w:val="Normal"/>
-    <w:next w:val="Abstract"/>
-    <w:qFormat/>
-    <w:pPr>
-      <w:keepNext/>
-      <w:keepLines/>
-      <w:jc w:val="center"/>
-      <w:spacing w:after="0" w:before="300"/>
-    </w:pPr>
-    <w:rPr>
-      <w:sz w:val="20"/>
-      <w:szCs w:val="20"/>
-      <w:b/>
-      <w:color w:val="345A8A"/>
-      &gt;
-    </w:rPr>
-  </w:style>
   <w:style w:customStyle="1" w:styleId="Abstract" w:type="paragraph">
     <w:name w:val="Abstract"/>
     <w:basedOn w:val="Normal"/>
@@ -2435,7 +2416,7 @@
     <w:pPr>
       <w:keepNext/>
       <w:keepLines/>
-      <w:spacing w:after="300" w:before="100"/>
+      <w:spacing w:after="300" w:before="300"/>
     </w:pPr>
     <w:rPr>
       <w:sz w:val="20"/>
@@ -2657,18 +2638,6 @@
     <w:uiPriority w:val="9"/>
     <w:unhideWhenUsed/>
     <w:qFormat/>
-  </w:style>
-  <w:style w:styleId="FootnoteBlockText" w:type="paragraph">
-    <w:name w:val="Footnote Block Text"/>
-    <w:basedOn w:val="Footnote Text"/>
-    <w:next w:val="Footnote Text"/>
-    <w:uiPriority w:val="9"/>
-    <w:unhideWhenUsed/>
-    <w:qFormat/>
-    <w:pPr>
-      <w:spacing w:after="100" w:before="100"/>
-      <w:ind w:firstLine="0" w:left="480" w:right="480"/>
-    </w:pPr>
   </w:style>
   <w:style w:default="1" w:styleId="DefaultParagraphFont" w:type="character">
     <w:name w:val="Default Paragraph Font"/>

</xml_diff>

<commit_message>
Split disease analyses into 2014-onwards and 2015-onwards
</commit_message>
<xml_diff>
--- a/results/tables/environmental_contrasts_filt.docx
+++ b/results/tables/environmental_contrasts_filt.docx
@@ -2408,6 +2408,25 @@
       <w:jc w:val="center"/>
     </w:pPr>
   </w:style>
+  <w:style w:customStyle="1" w:styleId="AbstractTitle" w:type="paragraph">
+    <w:name w:val="Abstract Title"/>
+    <w:basedOn w:val="Normal"/>
+    <w:next w:val="Abstract"/>
+    <w:qFormat/>
+    <w:pPr>
+      <w:keepNext/>
+      <w:keepLines/>
+      <w:jc w:val="center"/>
+      <w:spacing w:after="0" w:before="300"/>
+    </w:pPr>
+    <w:rPr>
+      <w:sz w:val="20"/>
+      <w:szCs w:val="20"/>
+      <w:b/>
+      <w:color w:val="345A8A"/>
+      &gt;
+    </w:rPr>
+  </w:style>
   <w:style w:customStyle="1" w:styleId="Abstract" w:type="paragraph">
     <w:name w:val="Abstract"/>
     <w:basedOn w:val="Normal"/>
@@ -2416,7 +2435,7 @@
     <w:pPr>
       <w:keepNext/>
       <w:keepLines/>
-      <w:spacing w:after="300" w:before="300"/>
+      <w:spacing w:after="300" w:before="100"/>
     </w:pPr>
     <w:rPr>
       <w:sz w:val="20"/>
@@ -2638,6 +2657,18 @@
     <w:uiPriority w:val="9"/>
     <w:unhideWhenUsed/>
     <w:qFormat/>
+  </w:style>
+  <w:style w:styleId="FootnoteBlockText" w:type="paragraph">
+    <w:name w:val="Footnote Block Text"/>
+    <w:basedOn w:val="Footnote Text"/>
+    <w:next w:val="Footnote Text"/>
+    <w:uiPriority w:val="9"/>
+    <w:unhideWhenUsed/>
+    <w:qFormat/>
+    <w:pPr>
+      <w:spacing w:after="100" w:before="100"/>
+      <w:ind w:firstLine="0" w:left="480" w:right="480"/>
+    </w:pPr>
   </w:style>
   <w:style w:default="1" w:styleId="DefaultParagraphFont" w:type="character">
     <w:name w:val="Default Paragraph Font"/>

</xml_diff>